<commit_message>
gp2 w2 assignment level ingeladen en 2 trigger gemaakt
</commit_message>
<xml_diff>
--- a/sem_4/Prog4/week2/feedback.docx
+++ b/sem_4/Prog4/week2/feedback.docx
@@ -10,15 +10,10 @@
       </w:pPr>
       <w:r>
         <w:rPr>
+          <w:highlight w:val="green"/>
           <w:lang w:val="nl-BE"/>
         </w:rPr>
-        <w:t>Sleep functie op einde game l</w:t>
-      </w:r>
-      <w:r>
-        <w:rPr>
-          <w:lang w:val="nl-BE"/>
-        </w:rPr>
-        <w:t>oop toevoegen</w:t>
+        <w:t>Sleep functie op einde game loop toevoegen</w:t>
       </w:r>
     </w:p>
     <w:p>
@@ -27,47 +22,12 @@
           <w:lang w:val="nl-BE"/>
         </w:rPr>
       </w:pPr>
-      <w:proofErr w:type="spellStart"/>
       <w:r>
         <w:rPr>
+          <w:highlight w:val="green"/>
           <w:lang w:val="nl-BE"/>
         </w:rPr>
-        <w:t>Hascomponent</w:t>
-      </w:r>
-      <w:proofErr w:type="spellEnd"/>
-      <w:r>
-        <w:rPr>
-          <w:lang w:val="nl-BE"/>
-        </w:rPr>
-        <w:t xml:space="preserve"> en </w:t>
-      </w:r>
-      <w:proofErr w:type="spellStart"/>
-      <w:r>
-        <w:rPr>
-          <w:lang w:val="nl-BE"/>
-        </w:rPr>
-        <w:t>removecomponent</w:t>
-      </w:r>
-      <w:proofErr w:type="spellEnd"/>
-      <w:r>
-        <w:rPr>
-          <w:lang w:val="nl-BE"/>
-        </w:rPr>
-        <w:t xml:space="preserve"> </w:t>
-      </w:r>
-      <w:proofErr w:type="spellStart"/>
-      <w:r>
-        <w:rPr>
-          <w:lang w:val="nl-BE"/>
-        </w:rPr>
-        <w:t>fucntie</w:t>
-      </w:r>
-      <w:proofErr w:type="spellEnd"/>
-      <w:r>
-        <w:rPr>
-          <w:lang w:val="nl-BE"/>
-        </w:rPr>
-        <w:t xml:space="preserve"> toevoegen aan gameobject class</w:t>
+        <w:t>Hascomponent en removecomponent fucntie toevoegen aan gameobject class</w:t>
       </w:r>
     </w:p>
     <w:p>
@@ -76,19 +36,12 @@
           <w:lang w:val="nl-BE"/>
         </w:rPr>
       </w:pPr>
-      <w:proofErr w:type="spellStart"/>
       <w:r>
         <w:rPr>
+          <w:highlight w:val="green"/>
           <w:lang w:val="nl-BE"/>
         </w:rPr>
-        <w:t>Fps</w:t>
-      </w:r>
-      <w:proofErr w:type="spellEnd"/>
-      <w:r>
-        <w:rPr>
-          <w:lang w:val="nl-BE"/>
-        </w:rPr>
-        <w:t xml:space="preserve"> = 1/tijd niet zelf tellen</w:t>
+        <w:t>Fps = 1/tijd niet zelf tellen</w:t>
       </w:r>
     </w:p>
     <w:sectPr>

</xml_diff>